<commit_message>
Redone Weeks 13 to 15 after attempts got reset. (Original attempt was on 11-01-2024)
</commit_message>
<xml_diff>
--- a/Week-13/Week-13-1.docx
+++ b/Week-13/Week-13-1.docx
@@ -71,7 +71,7 @@
       <w:r>
         <w:drawing>
           <wp:inline>
-            <wp:extent cx="5334000" cy="2480865"/>
+            <wp:extent cx="5334000" cy="2119709"/>
             <wp:effectExtent b="0" l="0" r="0" t="0"/>
             <wp:docPr descr="image" title="" id="24" name="Picture"/>
             <a:graphic>
@@ -92,7 +92,7 @@
                   <pic:spPr bwMode="auto">
                     <a:xfrm>
                       <a:off x="0" y="0"/>
-                      <a:ext cx="5334000" cy="2480865"/>
+                      <a:ext cx="5334000" cy="2119709"/>
                     </a:xfrm>
                     <a:prstGeom prst="rect">
                       <a:avLst/>

</xml_diff>